<commit_message>
Creation des Models, DAO, CRUD et interaction avec la DB Probleme entre le CRUD et la DB
</commit_message>
<xml_diff>
--- a/DossierJEE.docx
+++ b/DossierJEE.docx
@@ -76,7 +76,11 @@
     <w:sdt>
       <w:sdtPr>
         <w:rPr>
-          <w:lang w:val="fr-FR"/>
+          <w:rFonts w:asciiTheme="minorHAnsi" w:eastAsiaTheme="minorHAnsi" w:hAnsiTheme="minorHAnsi" w:cstheme="minorBidi"/>
+          <w:color w:val="auto"/>
+          <w:sz w:val="22"/>
+          <w:szCs w:val="22"/>
+          <w:lang w:val="fr-FR" w:eastAsia="en-US"/>
         </w:rPr>
         <w:id w:val="-749188589"/>
         <w:docPartObj>
@@ -86,13 +90,8 @@
       </w:sdtPr>
       <w:sdtEndPr>
         <w:rPr>
-          <w:rFonts w:asciiTheme="minorHAnsi" w:eastAsiaTheme="minorHAnsi" w:hAnsiTheme="minorHAnsi" w:cstheme="minorBidi"/>
           <w:b/>
           <w:bCs/>
-          <w:color w:val="auto"/>
-          <w:sz w:val="22"/>
-          <w:szCs w:val="22"/>
-          <w:lang w:eastAsia="en-US"/>
         </w:rPr>
       </w:sdtEndPr>
       <w:sdtContent>
@@ -1416,31 +1415,43 @@
           <w:rFonts w:ascii="Courier New" w:hAnsi="Courier New" w:cs="Courier New"/>
           <w:sz w:val="20"/>
           <w:szCs w:val="20"/>
-        </w:rPr>
-      </w:pPr>
-      <w:r>
-        <w:rPr>
-          <w:rFonts w:ascii="Courier New" w:hAnsi="Courier New" w:cs="Courier New"/>
-          <w:sz w:val="20"/>
-          <w:szCs w:val="20"/>
-        </w:rPr>
-        <w:t xml:space="preserve">                       MotDePasse       varchar2(30),</w:t>
-      </w:r>
-    </w:p>
-    <w:p>
-      <w:pPr>
-        <w:spacing w:after="0"/>
-        <w:rPr>
-          <w:rFonts w:ascii="Courier New" w:hAnsi="Courier New" w:cs="Courier New"/>
-          <w:sz w:val="20"/>
-          <w:szCs w:val="20"/>
-        </w:rPr>
-      </w:pPr>
-      <w:r>
-        <w:rPr>
-          <w:rFonts w:ascii="Courier New" w:hAnsi="Courier New" w:cs="Courier New"/>
-          <w:sz w:val="20"/>
-          <w:szCs w:val="20"/>
+          <w:lang w:val="en-US"/>
+        </w:rPr>
+      </w:pPr>
+      <w:r>
+        <w:rPr>
+          <w:rFonts w:ascii="Courier New" w:hAnsi="Courier New" w:cs="Courier New"/>
+          <w:sz w:val="20"/>
+          <w:szCs w:val="20"/>
+        </w:rPr>
+        <w:t xml:space="preserve">                       </w:t>
+      </w:r>
+      <w:r>
+        <w:rPr>
+          <w:rFonts w:ascii="Courier New" w:hAnsi="Courier New" w:cs="Courier New"/>
+          <w:sz w:val="20"/>
+          <w:szCs w:val="20"/>
+          <w:lang w:val="en-US"/>
+        </w:rPr>
+        <w:t>MotDePasse       varchar2(30),</w:t>
+      </w:r>
+    </w:p>
+    <w:p>
+      <w:pPr>
+        <w:spacing w:after="0"/>
+        <w:rPr>
+          <w:rFonts w:ascii="Courier New" w:hAnsi="Courier New" w:cs="Courier New"/>
+          <w:sz w:val="20"/>
+          <w:szCs w:val="20"/>
+          <w:lang w:val="en-US"/>
+        </w:rPr>
+      </w:pPr>
+      <w:r>
+        <w:rPr>
+          <w:rFonts w:ascii="Courier New" w:hAnsi="Courier New" w:cs="Courier New"/>
+          <w:sz w:val="20"/>
+          <w:szCs w:val="20"/>
+          <w:lang w:val="en-US"/>
         </w:rPr>
         <w:t xml:space="preserve">                       constraint PK_Personne primary key (IdPersonne)</w:t>
       </w:r>
@@ -1452,13 +1463,15 @@
           <w:rFonts w:ascii="Courier New" w:hAnsi="Courier New" w:cs="Courier New"/>
           <w:sz w:val="20"/>
           <w:szCs w:val="20"/>
-        </w:rPr>
-      </w:pPr>
-      <w:r>
-        <w:rPr>
-          <w:rFonts w:ascii="Courier New" w:hAnsi="Courier New" w:cs="Courier New"/>
-          <w:sz w:val="20"/>
-          <w:szCs w:val="20"/>
+          <w:lang w:val="en-US"/>
+        </w:rPr>
+      </w:pPr>
+      <w:r>
+        <w:rPr>
+          <w:rFonts w:ascii="Courier New" w:hAnsi="Courier New" w:cs="Courier New"/>
+          <w:sz w:val="20"/>
+          <w:szCs w:val="20"/>
+          <w:lang w:val="en-US"/>
         </w:rPr>
         <w:t xml:space="preserve">                       );</w:t>
       </w:r>
@@ -1470,23 +1483,26 @@
           <w:rFonts w:ascii="Courier New" w:hAnsi="Courier New" w:cs="Courier New"/>
           <w:sz w:val="20"/>
           <w:szCs w:val="20"/>
-        </w:rPr>
-      </w:pPr>
-    </w:p>
-    <w:p>
-      <w:pPr>
-        <w:spacing w:after="0"/>
-        <w:rPr>
-          <w:rFonts w:ascii="Courier New" w:hAnsi="Courier New" w:cs="Courier New"/>
-          <w:sz w:val="20"/>
-          <w:szCs w:val="20"/>
-        </w:rPr>
-      </w:pPr>
-      <w:r>
-        <w:rPr>
-          <w:rFonts w:ascii="Courier New" w:hAnsi="Courier New" w:cs="Courier New"/>
-          <w:sz w:val="20"/>
-          <w:szCs w:val="20"/>
+          <w:lang w:val="en-US"/>
+        </w:rPr>
+      </w:pPr>
+    </w:p>
+    <w:p>
+      <w:pPr>
+        <w:spacing w:after="0"/>
+        <w:rPr>
+          <w:rFonts w:ascii="Courier New" w:hAnsi="Courier New" w:cs="Courier New"/>
+          <w:sz w:val="20"/>
+          <w:szCs w:val="20"/>
+          <w:lang w:val="en-US"/>
+        </w:rPr>
+      </w:pPr>
+      <w:r>
+        <w:rPr>
+          <w:rFonts w:ascii="Courier New" w:hAnsi="Courier New" w:cs="Courier New"/>
+          <w:sz w:val="20"/>
+          <w:szCs w:val="20"/>
+          <w:lang w:val="en-US"/>
         </w:rPr>
         <w:t>create table Secretaire (</w:t>
       </w:r>
@@ -1498,13 +1514,15 @@
           <w:rFonts w:ascii="Courier New" w:hAnsi="Courier New" w:cs="Courier New"/>
           <w:sz w:val="20"/>
           <w:szCs w:val="20"/>
-        </w:rPr>
-      </w:pPr>
-      <w:r>
-        <w:rPr>
-          <w:rFonts w:ascii="Courier New" w:hAnsi="Courier New" w:cs="Courier New"/>
-          <w:sz w:val="20"/>
-          <w:szCs w:val="20"/>
+          <w:lang w:val="en-US"/>
+        </w:rPr>
+      </w:pPr>
+      <w:r>
+        <w:rPr>
+          <w:rFonts w:ascii="Courier New" w:hAnsi="Courier New" w:cs="Courier New"/>
+          <w:sz w:val="20"/>
+          <w:szCs w:val="20"/>
+          <w:lang w:val="en-US"/>
         </w:rPr>
         <w:t xml:space="preserve">                         IdPersonne     number not null,</w:t>
       </w:r>
@@ -1516,13 +1534,15 @@
           <w:rFonts w:ascii="Courier New" w:hAnsi="Courier New" w:cs="Courier New"/>
           <w:sz w:val="20"/>
           <w:szCs w:val="20"/>
-        </w:rPr>
-      </w:pPr>
-      <w:r>
-        <w:rPr>
-          <w:rFonts w:ascii="Courier New" w:hAnsi="Courier New" w:cs="Courier New"/>
-          <w:sz w:val="20"/>
-          <w:szCs w:val="20"/>
+          <w:lang w:val="en-US"/>
+        </w:rPr>
+      </w:pPr>
+      <w:r>
+        <w:rPr>
+          <w:rFonts w:ascii="Courier New" w:hAnsi="Courier New" w:cs="Courier New"/>
+          <w:sz w:val="20"/>
+          <w:szCs w:val="20"/>
+          <w:lang w:val="en-US"/>
         </w:rPr>
         <w:t xml:space="preserve">                         Service_Secr   varchar2(30),</w:t>
       </w:r>
@@ -1542,6 +1562,7 @@
           <w:rFonts w:ascii="Courier New" w:hAnsi="Courier New" w:cs="Courier New"/>
           <w:sz w:val="20"/>
           <w:szCs w:val="20"/>
+          <w:lang w:val="en-US"/>
         </w:rPr>
         <w:t xml:space="preserve">                         </w:t>
       </w:r>
@@ -3101,12 +3122,63 @@
       </w:pPr>
       <w:r>
         <w:lastRenderedPageBreak/>
+        <w:t>Problèmes rencontrés</w:t>
+      </w:r>
+    </w:p>
+    <w:p>
+      <w:pPr>
+        <w:pStyle w:val="Titre2"/>
+        <w:numPr>
+          <w:ilvl w:val="0"/>
+          <w:numId w:val="20"/>
+        </w:numPr>
+      </w:pPr>
+      <w:r>
+        <w:t>Crash du serveur GlassFish</w:t>
+      </w:r>
+    </w:p>
+    <w:p>
+      <w:r>
+        <w:t>Lors des tests de requêtes vers le service Web, notre serveur GlassFish subissait des crashs. Une exception était alors lancée. Celle-ci nous indiquait</w:t>
+      </w:r>
+      <w:r>
+        <w:t xml:space="preserve"> que la classe de driver Oracle permettant la connexion à la base de données était introuvable</w:t>
+      </w:r>
+    </w:p>
+    <w:p>
+      <w:r>
+        <w:t>Pour régler ce problème, nous avons dû copier le fichier contenant ces classes (classes12.jar) dans le répertoir</w:t>
+      </w:r>
+      <w:r>
+        <w:t>e</w:t>
+      </w:r>
+      <w:bookmarkStart w:id="2" w:name="_GoBack"/>
+      <w:bookmarkEnd w:id="2"/>
+      <w:r>
+        <w:t xml:space="preserve"> /lib de GlassFish.</w:t>
+      </w:r>
+    </w:p>
+    <w:p>
+      <w:pPr>
+        <w:pStyle w:val="Titre1"/>
+        <w:numPr>
+          <w:ilvl w:val="0"/>
+          <w:numId w:val="2"/>
+        </w:numPr>
+      </w:pPr>
+      <w:r>
         <w:t>Accès au programme</w:t>
       </w:r>
     </w:p>
     <w:p>
       <w:r>
-        <w:t>Pour vous connecter au programme vous pourrai utiliser soit le compte du Directeur, soit un compte de Secrétaire, soit un compte de Chirurgien.</w:t>
+        <w:t>Pour vous con</w:t>
+      </w:r>
+      <w:r>
+        <w:t>necter au programme vous pourrez</w:t>
+      </w:r>
+      <w:r>
+        <w:t xml:space="preserve"> utiliser soit le compte du Directeur, soit un compte de Secrétaire, soit un compte de Chirurgien.</w:t>
       </w:r>
     </w:p>
     <w:p>
@@ -3198,8 +3270,6 @@
       <w:r>
         <w:t>Carine Marquis =&gt; Carinem72</w:t>
       </w:r>
-      <w:bookmarkStart w:id="2" w:name="_GoBack"/>
-      <w:bookmarkEnd w:id="2"/>
     </w:p>
     <w:sectPr>
       <w:headerReference w:type="default" r:id="rId16"/>
@@ -3251,6 +3321,7 @@
         <w:docPartUnique/>
       </w:docPartObj>
     </w:sdtPr>
+    <w:sdtEndPr/>
     <w:sdtContent>
       <w:p>
         <w:pPr>
@@ -3282,14 +3353,26 @@
   <w:p>
     <w:pPr>
       <w:pStyle w:val="Pieddepage"/>
+      <w:rPr>
+        <w:lang w:val="en-US"/>
+      </w:rPr>
     </w:pPr>
     <w:r>
+      <w:rPr>
+        <w:lang w:val="en-US"/>
+      </w:rPr>
       <w:t>HEPH Condorcet</w:t>
     </w:r>
     <w:r>
+      <w:rPr>
+        <w:lang w:val="en-US"/>
+      </w:rPr>
       <w:tab/>
     </w:r>
     <w:r>
+      <w:rPr>
+        <w:lang w:val="en-US"/>
+      </w:rPr>
       <w:tab/>
       <w:t>Bastien Dewez</w:t>
     </w:r>
@@ -3297,11 +3380,20 @@
   <w:p>
     <w:pPr>
       <w:pStyle w:val="Pieddepage"/>
+      <w:rPr>
+        <w:lang w:val="en-US"/>
+      </w:rPr>
     </w:pPr>
     <w:r>
+      <w:rPr>
+        <w:lang w:val="en-US"/>
+      </w:rPr>
       <w:tab/>
     </w:r>
     <w:r>
+      <w:rPr>
+        <w:lang w:val="en-US"/>
+      </w:rPr>
       <w:tab/>
       <w:t>Wilson Weets</w:t>
     </w:r>
@@ -3607,6 +3699,95 @@
     </w:lvl>
   </w:abstractNum>
   <w:abstractNum w:abstractNumId="2" w15:restartNumberingAfterBreak="0">
+    <w:nsid w:val="0EF62428"/>
+    <w:multiLevelType w:val="hybridMultilevel"/>
+    <w:tmpl w:val="8A324B30"/>
+    <w:lvl w:ilvl="0" w:tplc="080C0011">
+      <w:start w:val="1"/>
+      <w:numFmt w:val="decimal"/>
+      <w:lvlText w:val="%1)"/>
+      <w:lvlJc w:val="left"/>
+      <w:pPr>
+        <w:ind w:left="720" w:hanging="360"/>
+      </w:pPr>
+      <w:rPr>
+        <w:rFonts w:hint="default"/>
+      </w:rPr>
+    </w:lvl>
+    <w:lvl w:ilvl="1" w:tplc="080C0019" w:tentative="1">
+      <w:start w:val="1"/>
+      <w:numFmt w:val="lowerLetter"/>
+      <w:lvlText w:val="%2."/>
+      <w:lvlJc w:val="left"/>
+      <w:pPr>
+        <w:ind w:left="1440" w:hanging="360"/>
+      </w:pPr>
+    </w:lvl>
+    <w:lvl w:ilvl="2" w:tplc="080C001B" w:tentative="1">
+      <w:start w:val="1"/>
+      <w:numFmt w:val="lowerRoman"/>
+      <w:lvlText w:val="%3."/>
+      <w:lvlJc w:val="right"/>
+      <w:pPr>
+        <w:ind w:left="2160" w:hanging="180"/>
+      </w:pPr>
+    </w:lvl>
+    <w:lvl w:ilvl="3" w:tplc="080C000F" w:tentative="1">
+      <w:start w:val="1"/>
+      <w:numFmt w:val="decimal"/>
+      <w:lvlText w:val="%4."/>
+      <w:lvlJc w:val="left"/>
+      <w:pPr>
+        <w:ind w:left="2880" w:hanging="360"/>
+      </w:pPr>
+    </w:lvl>
+    <w:lvl w:ilvl="4" w:tplc="080C0019" w:tentative="1">
+      <w:start w:val="1"/>
+      <w:numFmt w:val="lowerLetter"/>
+      <w:lvlText w:val="%5."/>
+      <w:lvlJc w:val="left"/>
+      <w:pPr>
+        <w:ind w:left="3600" w:hanging="360"/>
+      </w:pPr>
+    </w:lvl>
+    <w:lvl w:ilvl="5" w:tplc="080C001B" w:tentative="1">
+      <w:start w:val="1"/>
+      <w:numFmt w:val="lowerRoman"/>
+      <w:lvlText w:val="%6."/>
+      <w:lvlJc w:val="right"/>
+      <w:pPr>
+        <w:ind w:left="4320" w:hanging="180"/>
+      </w:pPr>
+    </w:lvl>
+    <w:lvl w:ilvl="6" w:tplc="080C000F" w:tentative="1">
+      <w:start w:val="1"/>
+      <w:numFmt w:val="decimal"/>
+      <w:lvlText w:val="%7."/>
+      <w:lvlJc w:val="left"/>
+      <w:pPr>
+        <w:ind w:left="5040" w:hanging="360"/>
+      </w:pPr>
+    </w:lvl>
+    <w:lvl w:ilvl="7" w:tplc="080C0019" w:tentative="1">
+      <w:start w:val="1"/>
+      <w:numFmt w:val="lowerLetter"/>
+      <w:lvlText w:val="%8."/>
+      <w:lvlJc w:val="left"/>
+      <w:pPr>
+        <w:ind w:left="5760" w:hanging="360"/>
+      </w:pPr>
+    </w:lvl>
+    <w:lvl w:ilvl="8" w:tplc="080C001B" w:tentative="1">
+      <w:start w:val="1"/>
+      <w:numFmt w:val="lowerRoman"/>
+      <w:lvlText w:val="%9."/>
+      <w:lvlJc w:val="right"/>
+      <w:pPr>
+        <w:ind w:left="6480" w:hanging="180"/>
+      </w:pPr>
+    </w:lvl>
+  </w:abstractNum>
+  <w:abstractNum w:abstractNumId="3" w15:restartNumberingAfterBreak="0">
     <w:nsid w:val="0FEB4BB8"/>
     <w:multiLevelType w:val="hybridMultilevel"/>
     <w:tmpl w:val="E042FA52"/>
@@ -3695,7 +3876,7 @@
       </w:pPr>
     </w:lvl>
   </w:abstractNum>
-  <w:abstractNum w:abstractNumId="3" w15:restartNumberingAfterBreak="0">
+  <w:abstractNum w:abstractNumId="4" w15:restartNumberingAfterBreak="0">
     <w:nsid w:val="12190733"/>
     <w:multiLevelType w:val="hybridMultilevel"/>
     <w:tmpl w:val="3EA8323A"/>
@@ -3784,7 +3965,7 @@
       </w:pPr>
     </w:lvl>
   </w:abstractNum>
-  <w:abstractNum w:abstractNumId="4" w15:restartNumberingAfterBreak="0">
+  <w:abstractNum w:abstractNumId="5" w15:restartNumberingAfterBreak="0">
     <w:nsid w:val="15E81F9B"/>
     <w:multiLevelType w:val="hybridMultilevel"/>
     <w:tmpl w:val="3A92464E"/>
@@ -3873,7 +4054,7 @@
       </w:pPr>
     </w:lvl>
   </w:abstractNum>
-  <w:abstractNum w:abstractNumId="5" w15:restartNumberingAfterBreak="0">
+  <w:abstractNum w:abstractNumId="6" w15:restartNumberingAfterBreak="0">
     <w:nsid w:val="1EB52B30"/>
     <w:multiLevelType w:val="hybridMultilevel"/>
     <w:tmpl w:val="8D7A0E1A"/>
@@ -3962,7 +4143,7 @@
       </w:pPr>
     </w:lvl>
   </w:abstractNum>
-  <w:abstractNum w:abstractNumId="6" w15:restartNumberingAfterBreak="0">
+  <w:abstractNum w:abstractNumId="7" w15:restartNumberingAfterBreak="0">
     <w:nsid w:val="286614DE"/>
     <w:multiLevelType w:val="hybridMultilevel"/>
     <w:tmpl w:val="54ACBE54"/>
@@ -4051,7 +4232,7 @@
       </w:pPr>
     </w:lvl>
   </w:abstractNum>
-  <w:abstractNum w:abstractNumId="7" w15:restartNumberingAfterBreak="0">
+  <w:abstractNum w:abstractNumId="8" w15:restartNumberingAfterBreak="0">
     <w:nsid w:val="350B1245"/>
     <w:multiLevelType w:val="hybridMultilevel"/>
     <w:tmpl w:val="EE8C375E"/>
@@ -4140,7 +4321,7 @@
       </w:pPr>
     </w:lvl>
   </w:abstractNum>
-  <w:abstractNum w:abstractNumId="8" w15:restartNumberingAfterBreak="0">
+  <w:abstractNum w:abstractNumId="9" w15:restartNumberingAfterBreak="0">
     <w:nsid w:val="36842347"/>
     <w:multiLevelType w:val="hybridMultilevel"/>
     <w:tmpl w:val="0302B9CC"/>
@@ -4229,7 +4410,7 @@
       </w:pPr>
     </w:lvl>
   </w:abstractNum>
-  <w:abstractNum w:abstractNumId="9" w15:restartNumberingAfterBreak="0">
+  <w:abstractNum w:abstractNumId="10" w15:restartNumberingAfterBreak="0">
     <w:nsid w:val="3ADA7403"/>
     <w:multiLevelType w:val="hybridMultilevel"/>
     <w:tmpl w:val="5DCCD0CA"/>
@@ -4318,7 +4499,7 @@
       </w:pPr>
     </w:lvl>
   </w:abstractNum>
-  <w:abstractNum w:abstractNumId="10" w15:restartNumberingAfterBreak="0">
+  <w:abstractNum w:abstractNumId="11" w15:restartNumberingAfterBreak="0">
     <w:nsid w:val="3E4F117B"/>
     <w:multiLevelType w:val="hybridMultilevel"/>
     <w:tmpl w:val="63EEF832"/>
@@ -4407,7 +4588,7 @@
       </w:pPr>
     </w:lvl>
   </w:abstractNum>
-  <w:abstractNum w:abstractNumId="11" w15:restartNumberingAfterBreak="0">
+  <w:abstractNum w:abstractNumId="12" w15:restartNumberingAfterBreak="0">
     <w:nsid w:val="42527E52"/>
     <w:multiLevelType w:val="hybridMultilevel"/>
     <w:tmpl w:val="95763A46"/>
@@ -4496,7 +4677,7 @@
       </w:pPr>
     </w:lvl>
   </w:abstractNum>
-  <w:abstractNum w:abstractNumId="12" w15:restartNumberingAfterBreak="0">
+  <w:abstractNum w:abstractNumId="13" w15:restartNumberingAfterBreak="0">
     <w:nsid w:val="49F33046"/>
     <w:multiLevelType w:val="hybridMultilevel"/>
     <w:tmpl w:val="E53A795A"/>
@@ -4585,7 +4766,7 @@
       </w:pPr>
     </w:lvl>
   </w:abstractNum>
-  <w:abstractNum w:abstractNumId="13" w15:restartNumberingAfterBreak="0">
+  <w:abstractNum w:abstractNumId="14" w15:restartNumberingAfterBreak="0">
     <w:nsid w:val="4A5F5953"/>
     <w:multiLevelType w:val="hybridMultilevel"/>
     <w:tmpl w:val="69F43C6A"/>
@@ -4698,7 +4879,7 @@
       </w:rPr>
     </w:lvl>
   </w:abstractNum>
-  <w:abstractNum w:abstractNumId="14" w15:restartNumberingAfterBreak="0">
+  <w:abstractNum w:abstractNumId="15" w15:restartNumberingAfterBreak="0">
     <w:nsid w:val="504C352E"/>
     <w:multiLevelType w:val="hybridMultilevel"/>
     <w:tmpl w:val="823CE19C"/>
@@ -4787,7 +4968,7 @@
       </w:pPr>
     </w:lvl>
   </w:abstractNum>
-  <w:abstractNum w:abstractNumId="15" w15:restartNumberingAfterBreak="0">
+  <w:abstractNum w:abstractNumId="16" w15:restartNumberingAfterBreak="0">
     <w:nsid w:val="61E7390E"/>
     <w:multiLevelType w:val="hybridMultilevel"/>
     <w:tmpl w:val="B45E1610"/>
@@ -4876,7 +5057,7 @@
       </w:pPr>
     </w:lvl>
   </w:abstractNum>
-  <w:abstractNum w:abstractNumId="16" w15:restartNumberingAfterBreak="0">
+  <w:abstractNum w:abstractNumId="17" w15:restartNumberingAfterBreak="0">
     <w:nsid w:val="71B034B4"/>
     <w:multiLevelType w:val="hybridMultilevel"/>
     <w:tmpl w:val="AFFA96FE"/>
@@ -4965,7 +5146,7 @@
       </w:pPr>
     </w:lvl>
   </w:abstractNum>
-  <w:abstractNum w:abstractNumId="17" w15:restartNumberingAfterBreak="0">
+  <w:abstractNum w:abstractNumId="18" w15:restartNumberingAfterBreak="0">
     <w:nsid w:val="7FE13F98"/>
     <w:multiLevelType w:val="hybridMultilevel"/>
     <w:tmpl w:val="1A963062"/>
@@ -5054,7 +5235,7 @@
       </w:pPr>
     </w:lvl>
   </w:abstractNum>
-  <w:abstractNum w:abstractNumId="18" w15:restartNumberingAfterBreak="0">
+  <w:abstractNum w:abstractNumId="19" w15:restartNumberingAfterBreak="0">
     <w:nsid w:val="7FF370DD"/>
     <w:multiLevelType w:val="hybridMultilevel"/>
     <w:tmpl w:val="5DBEDF50"/>
@@ -5144,61 +5325,64 @@
     </w:lvl>
   </w:abstractNum>
   <w:num w:numId="1">
-    <w:abstractNumId w:val="11"/>
+    <w:abstractNumId w:val="12"/>
   </w:num>
   <w:num w:numId="2">
-    <w:abstractNumId w:val="3"/>
+    <w:abstractNumId w:val="4"/>
   </w:num>
   <w:num w:numId="3">
-    <w:abstractNumId w:val="13"/>
+    <w:abstractNumId w:val="14"/>
   </w:num>
   <w:num w:numId="4">
-    <w:abstractNumId w:val="10"/>
+    <w:abstractNumId w:val="11"/>
   </w:num>
   <w:num w:numId="5">
     <w:abstractNumId w:val="1"/>
   </w:num>
   <w:num w:numId="6">
-    <w:abstractNumId w:val="2"/>
+    <w:abstractNumId w:val="3"/>
   </w:num>
   <w:num w:numId="7">
-    <w:abstractNumId w:val="14"/>
+    <w:abstractNumId w:val="15"/>
   </w:num>
   <w:num w:numId="8">
-    <w:abstractNumId w:val="16"/>
+    <w:abstractNumId w:val="17"/>
   </w:num>
   <w:num w:numId="9">
+    <w:abstractNumId w:val="7"/>
+  </w:num>
+  <w:num w:numId="10">
+    <w:abstractNumId w:val="5"/>
+  </w:num>
+  <w:num w:numId="11">
+    <w:abstractNumId w:val="10"/>
+  </w:num>
+  <w:num w:numId="12">
+    <w:abstractNumId w:val="9"/>
+  </w:num>
+  <w:num w:numId="13">
     <w:abstractNumId w:val="6"/>
   </w:num>
-  <w:num w:numId="10">
-    <w:abstractNumId w:val="4"/>
-  </w:num>
-  <w:num w:numId="11">
-    <w:abstractNumId w:val="9"/>
-  </w:num>
-  <w:num w:numId="12">
+  <w:num w:numId="14">
     <w:abstractNumId w:val="8"/>
-  </w:num>
-  <w:num w:numId="13">
-    <w:abstractNumId w:val="5"/>
-  </w:num>
-  <w:num w:numId="14">
-    <w:abstractNumId w:val="7"/>
   </w:num>
   <w:num w:numId="15">
     <w:abstractNumId w:val="0"/>
   </w:num>
   <w:num w:numId="16">
-    <w:abstractNumId w:val="15"/>
+    <w:abstractNumId w:val="16"/>
   </w:num>
   <w:num w:numId="17">
+    <w:abstractNumId w:val="19"/>
+  </w:num>
+  <w:num w:numId="18">
+    <w:abstractNumId w:val="13"/>
+  </w:num>
+  <w:num w:numId="19">
     <w:abstractNumId w:val="18"/>
   </w:num>
-  <w:num w:numId="18">
-    <w:abstractNumId w:val="12"/>
-  </w:num>
-  <w:num w:numId="19">
-    <w:abstractNumId w:val="17"/>
+  <w:num w:numId="20">
+    <w:abstractNumId w:val="2"/>
   </w:num>
 </w:numbering>
 </file>
@@ -6197,7 +6381,7 @@
 </file>
 
 <file path=customXml/itemProps1.xml><?xml version="1.0" encoding="utf-8"?>
-<ds:datastoreItem xmlns:ds="http://schemas.openxmlformats.org/officeDocument/2006/customXml" ds:itemID="{96FCEEBB-670F-44AB-9FE3-EC7F91734202}">
+<ds:datastoreItem xmlns:ds="http://schemas.openxmlformats.org/officeDocument/2006/customXml" ds:itemID="{C0C42765-9B0D-4EB9-B612-8E8E89A83046}">
   <ds:schemaRefs>
     <ds:schemaRef ds:uri="http://schemas.openxmlformats.org/officeDocument/2006/bibliography"/>
   </ds:schemaRefs>

</xml_diff>

<commit_message>
Reservations totalement terminee Pages jsp toutes ecrites
</commit_message>
<xml_diff>
--- a/DossierJEE.docx
+++ b/DossierJEE.docx
@@ -438,18 +438,8 @@
       <w:r>
         <w:t>Consulter la liste des patients inscrit dans des réservations</w:t>
       </w:r>
-    </w:p>
-    <w:p>
-      <w:pPr>
-        <w:pStyle w:val="Paragraphedeliste"/>
-        <w:numPr>
-          <w:ilvl w:val="0"/>
-          <w:numId w:val="3"/>
-        </w:numPr>
-      </w:pPr>
-      <w:r>
-        <w:t>Gérer ses informations</w:t>
-      </w:r>
+      <w:bookmarkStart w:id="2" w:name="_GoBack"/>
+      <w:bookmarkEnd w:id="2"/>
     </w:p>
     <w:p>
       <w:pPr>
@@ -720,10 +710,6 @@
       </w:r>
     </w:p>
     <w:p>
-      <w:pPr>
-        <w:pStyle w:val="Titre3"/>
-        <w:ind w:left="360"/>
-      </w:pPr>
       <w:r>
         <w:rPr>
           <w:noProof/>
@@ -870,9 +856,6 @@
       </w:r>
     </w:p>
     <w:p>
-      <w:pPr>
-        <w:pStyle w:val="Titre3"/>
-      </w:pPr>
       <w:r>
         <w:rPr>
           <w:noProof/>
@@ -1415,7 +1398,6 @@
           <w:rFonts w:ascii="Courier New" w:hAnsi="Courier New" w:cs="Courier New"/>
           <w:sz w:val="20"/>
           <w:szCs w:val="20"/>
-          <w:lang w:val="en-US"/>
         </w:rPr>
       </w:pPr>
       <w:r>
@@ -1431,7 +1413,6 @@
           <w:rFonts w:ascii="Courier New" w:hAnsi="Courier New" w:cs="Courier New"/>
           <w:sz w:val="20"/>
           <w:szCs w:val="20"/>
-          <w:lang w:val="en-US"/>
         </w:rPr>
         <w:t>MotDePasse       varchar2(30),</w:t>
       </w:r>
@@ -1443,15 +1424,13 @@
           <w:rFonts w:ascii="Courier New" w:hAnsi="Courier New" w:cs="Courier New"/>
           <w:sz w:val="20"/>
           <w:szCs w:val="20"/>
-          <w:lang w:val="en-US"/>
-        </w:rPr>
-      </w:pPr>
-      <w:r>
-        <w:rPr>
-          <w:rFonts w:ascii="Courier New" w:hAnsi="Courier New" w:cs="Courier New"/>
-          <w:sz w:val="20"/>
-          <w:szCs w:val="20"/>
-          <w:lang w:val="en-US"/>
+        </w:rPr>
+      </w:pPr>
+      <w:r>
+        <w:rPr>
+          <w:rFonts w:ascii="Courier New" w:hAnsi="Courier New" w:cs="Courier New"/>
+          <w:sz w:val="20"/>
+          <w:szCs w:val="20"/>
         </w:rPr>
         <w:t xml:space="preserve">                       constraint PK_Personne primary key (IdPersonne)</w:t>
       </w:r>
@@ -1463,15 +1442,13 @@
           <w:rFonts w:ascii="Courier New" w:hAnsi="Courier New" w:cs="Courier New"/>
           <w:sz w:val="20"/>
           <w:szCs w:val="20"/>
-          <w:lang w:val="en-US"/>
-        </w:rPr>
-      </w:pPr>
-      <w:r>
-        <w:rPr>
-          <w:rFonts w:ascii="Courier New" w:hAnsi="Courier New" w:cs="Courier New"/>
-          <w:sz w:val="20"/>
-          <w:szCs w:val="20"/>
-          <w:lang w:val="en-US"/>
+        </w:rPr>
+      </w:pPr>
+      <w:r>
+        <w:rPr>
+          <w:rFonts w:ascii="Courier New" w:hAnsi="Courier New" w:cs="Courier New"/>
+          <w:sz w:val="20"/>
+          <w:szCs w:val="20"/>
         </w:rPr>
         <w:t xml:space="preserve">                       );</w:t>
       </w:r>
@@ -1483,26 +1460,23 @@
           <w:rFonts w:ascii="Courier New" w:hAnsi="Courier New" w:cs="Courier New"/>
           <w:sz w:val="20"/>
           <w:szCs w:val="20"/>
-          <w:lang w:val="en-US"/>
-        </w:rPr>
-      </w:pPr>
-    </w:p>
-    <w:p>
-      <w:pPr>
-        <w:spacing w:after="0"/>
-        <w:rPr>
-          <w:rFonts w:ascii="Courier New" w:hAnsi="Courier New" w:cs="Courier New"/>
-          <w:sz w:val="20"/>
-          <w:szCs w:val="20"/>
-          <w:lang w:val="en-US"/>
-        </w:rPr>
-      </w:pPr>
-      <w:r>
-        <w:rPr>
-          <w:rFonts w:ascii="Courier New" w:hAnsi="Courier New" w:cs="Courier New"/>
-          <w:sz w:val="20"/>
-          <w:szCs w:val="20"/>
-          <w:lang w:val="en-US"/>
+        </w:rPr>
+      </w:pPr>
+    </w:p>
+    <w:p>
+      <w:pPr>
+        <w:spacing w:after="0"/>
+        <w:rPr>
+          <w:rFonts w:ascii="Courier New" w:hAnsi="Courier New" w:cs="Courier New"/>
+          <w:sz w:val="20"/>
+          <w:szCs w:val="20"/>
+        </w:rPr>
+      </w:pPr>
+      <w:r>
+        <w:rPr>
+          <w:rFonts w:ascii="Courier New" w:hAnsi="Courier New" w:cs="Courier New"/>
+          <w:sz w:val="20"/>
+          <w:szCs w:val="20"/>
         </w:rPr>
         <w:t>create table Secretaire (</w:t>
       </w:r>
@@ -1514,15 +1488,13 @@
           <w:rFonts w:ascii="Courier New" w:hAnsi="Courier New" w:cs="Courier New"/>
           <w:sz w:val="20"/>
           <w:szCs w:val="20"/>
-          <w:lang w:val="en-US"/>
-        </w:rPr>
-      </w:pPr>
-      <w:r>
-        <w:rPr>
-          <w:rFonts w:ascii="Courier New" w:hAnsi="Courier New" w:cs="Courier New"/>
-          <w:sz w:val="20"/>
-          <w:szCs w:val="20"/>
-          <w:lang w:val="en-US"/>
+        </w:rPr>
+      </w:pPr>
+      <w:r>
+        <w:rPr>
+          <w:rFonts w:ascii="Courier New" w:hAnsi="Courier New" w:cs="Courier New"/>
+          <w:sz w:val="20"/>
+          <w:szCs w:val="20"/>
         </w:rPr>
         <w:t xml:space="preserve">                         IdPersonne     number not null,</w:t>
       </w:r>
@@ -1534,15 +1506,13 @@
           <w:rFonts w:ascii="Courier New" w:hAnsi="Courier New" w:cs="Courier New"/>
           <w:sz w:val="20"/>
           <w:szCs w:val="20"/>
-          <w:lang w:val="en-US"/>
-        </w:rPr>
-      </w:pPr>
-      <w:r>
-        <w:rPr>
-          <w:rFonts w:ascii="Courier New" w:hAnsi="Courier New" w:cs="Courier New"/>
-          <w:sz w:val="20"/>
-          <w:szCs w:val="20"/>
-          <w:lang w:val="en-US"/>
+        </w:rPr>
+      </w:pPr>
+      <w:r>
+        <w:rPr>
+          <w:rFonts w:ascii="Courier New" w:hAnsi="Courier New" w:cs="Courier New"/>
+          <w:sz w:val="20"/>
+          <w:szCs w:val="20"/>
         </w:rPr>
         <w:t xml:space="preserve">                         Service_Secr   varchar2(30),</w:t>
       </w:r>
@@ -1562,7 +1532,6 @@
           <w:rFonts w:ascii="Courier New" w:hAnsi="Courier New" w:cs="Courier New"/>
           <w:sz w:val="20"/>
           <w:szCs w:val="20"/>
-          <w:lang w:val="en-US"/>
         </w:rPr>
         <w:t xml:space="preserve">                         </w:t>
       </w:r>
@@ -3152,8 +3121,6 @@
       <w:r>
         <w:t>e</w:t>
       </w:r>
-      <w:bookmarkStart w:id="2" w:name="_GoBack"/>
-      <w:bookmarkEnd w:id="2"/>
       <w:r>
         <w:t xml:space="preserve"> /lib de GlassFish.</w:t>
       </w:r>
@@ -3342,7 +3309,7 @@
             <w:noProof/>
             <w:lang w:val="fr-FR"/>
           </w:rPr>
-          <w:t>12</w:t>
+          <w:t>2</w:t>
         </w:r>
         <w:r>
           <w:fldChar w:fldCharType="end"/>
@@ -6381,7 +6348,7 @@
 </file>
 
 <file path=customXml/itemProps1.xml><?xml version="1.0" encoding="utf-8"?>
-<ds:datastoreItem xmlns:ds="http://schemas.openxmlformats.org/officeDocument/2006/customXml" ds:itemID="{C0C42765-9B0D-4EB9-B612-8E8E89A83046}">
+<ds:datastoreItem xmlns:ds="http://schemas.openxmlformats.org/officeDocument/2006/customXml" ds:itemID="{209BF051-5357-4709-997A-54AA22870F1C}">
   <ds:schemaRefs>
     <ds:schemaRef ds:uri="http://schemas.openxmlformats.org/officeDocument/2006/bibliography"/>
   </ds:schemaRefs>

</xml_diff>